<commit_message>
Commit 17. Diagrams added, printing docs fix.
</commit_message>
<xml_diff>
--- a/public/word-template/document.docx
+++ b/public/word-template/document.docx
@@ -255,230 +255,31 @@
           <w:szCs w:val="28"/>
         </w:rPr>
       </w:pPr>
-    </w:p>
-    <w:tbl>
-      <w:tblPr>
-        <w:tblStyle w:val="a3"/>
-        <w:tblW w:w="0" w:type="auto"/>
-        <w:tblLook w:val="04A0" w:firstRow="1" w:lastRow="0" w:firstColumn="1" w:lastColumn="0" w:noHBand="0" w:noVBand="1"/>
-      </w:tblPr>
-      <w:tblGrid>
-        <w:gridCol w:w="699"/>
-        <w:gridCol w:w="4825"/>
-        <w:gridCol w:w="1134"/>
-        <w:gridCol w:w="1106"/>
-        <w:gridCol w:w="1915"/>
-      </w:tblGrid>
-      <w:tr>
-        <w:tc>
-          <w:tcPr>
-            <w:tcW w:w="699" w:type="dxa"/>
-          </w:tcPr>
-          <w:p>
-            <w:pPr>
-              <w:jc w:val="center"/>
-              <w:rPr>
-                <w:rFonts w:ascii="Times New Roman" w:hAnsi="Times New Roman" w:cs="Times New Roman"/>
-                <w:sz w:val="28"/>
-                <w:szCs w:val="28"/>
-                <w:lang w:val="ru-RU"/>
-              </w:rPr>
-            </w:pPr>
-            <w:r>
-              <w:rPr>
-                <w:rFonts w:ascii="Times New Roman" w:hAnsi="Times New Roman" w:cs="Times New Roman"/>
-                <w:sz w:val="28"/>
-                <w:szCs w:val="28"/>
-                <w:lang w:val="ru-RU"/>
-              </w:rPr>
-              <w:t>№</w:t>
-            </w:r>
-          </w:p>
-        </w:tc>
-        <w:tc>
-          <w:tcPr>
-            <w:tcW w:w="4825" w:type="dxa"/>
-          </w:tcPr>
-          <w:p>
-            <w:pPr>
-              <w:jc w:val="center"/>
-              <w:rPr>
-                <w:rFonts w:ascii="Times New Roman" w:hAnsi="Times New Roman" w:cs="Times New Roman"/>
-                <w:sz w:val="28"/>
-                <w:szCs w:val="28"/>
-                <w:lang w:val="ru-RU"/>
-              </w:rPr>
-            </w:pPr>
-            <w:r>
-              <w:rPr>
-                <w:rFonts w:ascii="Times New Roman" w:hAnsi="Times New Roman" w:cs="Times New Roman"/>
-                <w:sz w:val="28"/>
-                <w:szCs w:val="28"/>
-                <w:lang w:val="ru-RU"/>
-              </w:rPr>
-              <w:t>Наименование робот, услуг</w:t>
-            </w:r>
-          </w:p>
-        </w:tc>
-        <w:tc>
-          <w:tcPr>
-            <w:tcW w:w="1134" w:type="dxa"/>
-          </w:tcPr>
-          <w:p>
-            <w:pPr>
-              <w:jc w:val="center"/>
-              <w:rPr>
-                <w:rFonts w:ascii="Times New Roman" w:hAnsi="Times New Roman" w:cs="Times New Roman"/>
-                <w:sz w:val="28"/>
-                <w:szCs w:val="28"/>
-                <w:lang w:val="ru-RU"/>
-              </w:rPr>
-            </w:pPr>
-            <w:r>
-              <w:rPr>
-                <w:rFonts w:ascii="Times New Roman" w:hAnsi="Times New Roman" w:cs="Times New Roman"/>
-                <w:sz w:val="28"/>
-                <w:szCs w:val="28"/>
-                <w:lang w:val="ru-RU"/>
-              </w:rPr>
-              <w:t>Цена</w:t>
-            </w:r>
-          </w:p>
-        </w:tc>
-        <w:tc>
-          <w:tcPr>
-            <w:tcW w:w="1106" w:type="dxa"/>
-          </w:tcPr>
-          <w:p>
-            <w:pPr>
-              <w:jc w:val="center"/>
-              <w:rPr>
-                <w:rFonts w:ascii="Times New Roman" w:hAnsi="Times New Roman" w:cs="Times New Roman"/>
-                <w:sz w:val="28"/>
-                <w:szCs w:val="28"/>
-                <w:lang w:val="ru-RU"/>
-              </w:rPr>
-            </w:pPr>
-            <w:r>
-              <w:rPr>
-                <w:rFonts w:ascii="Times New Roman" w:hAnsi="Times New Roman" w:cs="Times New Roman"/>
-                <w:sz w:val="28"/>
-                <w:szCs w:val="28"/>
-                <w:lang w:val="ru-RU"/>
-              </w:rPr>
-              <w:t>НДС</w:t>
-            </w:r>
-          </w:p>
-        </w:tc>
-        <w:tc>
-          <w:tcPr>
-            <w:tcW w:w="1915" w:type="dxa"/>
-          </w:tcPr>
-          <w:p>
-            <w:pPr>
-              <w:jc w:val="center"/>
-              <w:rPr>
-                <w:rFonts w:ascii="Times New Roman" w:hAnsi="Times New Roman" w:cs="Times New Roman"/>
-                <w:sz w:val="28"/>
-                <w:szCs w:val="28"/>
-                <w:lang w:val="ru-RU"/>
-              </w:rPr>
-            </w:pPr>
-            <w:r>
-              <w:rPr>
-                <w:rFonts w:ascii="Times New Roman" w:hAnsi="Times New Roman" w:cs="Times New Roman"/>
-                <w:sz w:val="28"/>
-                <w:szCs w:val="28"/>
-                <w:lang w:val="ru-RU"/>
-              </w:rPr>
-              <w:t>Сумма с НДС</w:t>
-            </w:r>
-          </w:p>
-        </w:tc>
-      </w:tr>
-      <w:tr>
-        <w:tc>
-          <w:tcPr>
-            <w:tcW w:w="699" w:type="dxa"/>
-          </w:tcPr>
-          <w:p>
-            <w:pPr>
-              <w:jc w:val="center"/>
-              <w:rPr>
-                <w:rFonts w:ascii="Times New Roman" w:hAnsi="Times New Roman" w:cs="Times New Roman"/>
-                <w:sz w:val="28"/>
-                <w:szCs w:val="28"/>
-                <w:lang w:val="ru-RU"/>
-              </w:rPr>
-            </w:pPr>
-          </w:p>
-        </w:tc>
-        <w:tc>
-          <w:tcPr>
-            <w:tcW w:w="4825" w:type="dxa"/>
-          </w:tcPr>
-          <w:p>
-            <w:pPr>
-              <w:jc w:val="center"/>
-              <w:rPr>
-                <w:rFonts w:ascii="Times New Roman" w:hAnsi="Times New Roman" w:cs="Times New Roman"/>
-                <w:sz w:val="28"/>
-                <w:szCs w:val="28"/>
-                <w:lang w:val="ru-RU"/>
-              </w:rPr>
-            </w:pPr>
-          </w:p>
-        </w:tc>
-        <w:tc>
-          <w:tcPr>
-            <w:tcW w:w="1134" w:type="dxa"/>
-          </w:tcPr>
-          <w:p>
-            <w:pPr>
-              <w:jc w:val="center"/>
-              <w:rPr>
-                <w:rFonts w:ascii="Times New Roman" w:hAnsi="Times New Roman" w:cs="Times New Roman"/>
-                <w:sz w:val="28"/>
-                <w:szCs w:val="28"/>
-                <w:lang w:val="ru-RU"/>
-              </w:rPr>
-            </w:pPr>
-          </w:p>
-        </w:tc>
-        <w:tc>
-          <w:tcPr>
-            <w:tcW w:w="1106" w:type="dxa"/>
-          </w:tcPr>
-          <w:p>
-            <w:pPr>
-              <w:jc w:val="center"/>
-              <w:rPr>
-                <w:rFonts w:ascii="Times New Roman" w:hAnsi="Times New Roman" w:cs="Times New Roman"/>
-                <w:sz w:val="28"/>
-                <w:szCs w:val="28"/>
-                <w:lang w:val="ru-RU"/>
-              </w:rPr>
-            </w:pPr>
-          </w:p>
-        </w:tc>
-        <w:tc>
-          <w:tcPr>
-            <w:tcW w:w="1915" w:type="dxa"/>
-          </w:tcPr>
-          <w:p>
-            <w:pPr>
-              <w:jc w:val="center"/>
-              <w:rPr>
-                <w:rFonts w:ascii="Times New Roman" w:hAnsi="Times New Roman" w:cs="Times New Roman"/>
-                <w:sz w:val="28"/>
-                <w:szCs w:val="28"/>
-                <w:lang w:val="ru-RU"/>
-              </w:rPr>
-            </w:pPr>
-          </w:p>
-        </w:tc>
-      </w:tr>
-    </w:tbl>
+      <w:r>
+        <w:rPr>
+          <w:rFonts w:ascii="Times New Roman" w:hAnsi="Times New Roman" w:cs="Times New Roman"/>
+          <w:sz w:val="28"/>
+          <w:szCs w:val="28"/>
+        </w:rPr>
+        <w:t>${</w:t>
+      </w:r>
+      <w:r>
+        <w:rPr>
+          <w:rFonts w:ascii="Times New Roman" w:hAnsi="Times New Roman" w:cs="Times New Roman"/>
+          <w:sz w:val="28"/>
+          <w:szCs w:val="28"/>
+        </w:rPr>
+        <w:t>table</w:t>
+      </w:r>
+      <w:r>
+        <w:rPr>
+          <w:rFonts w:ascii="Times New Roman" w:hAnsi="Times New Roman" w:cs="Times New Roman"/>
+          <w:sz w:val="28"/>
+          <w:szCs w:val="28"/>
+        </w:rPr>
+        <w:t>}</w:t>
+      </w:r>
+    </w:p>
     <w:p>
       <w:pPr>
         <w:jc w:val="right"/>
@@ -586,10 +387,26 @@
           <w:sz w:val="28"/>
           <w:szCs w:val="28"/>
         </w:rPr>
-        <w:t xml:space="preserve">${totalSumInText} </w:t>
+        <w:t>${totalSumInText}</w:t>
+      </w:r>
+      <w:r>
+        <w:rPr>
+          <w:rFonts w:ascii="Times New Roman" w:hAnsi="Times New Roman" w:cs="Times New Roman"/>
+          <w:sz w:val="28"/>
+          <w:szCs w:val="28"/>
+        </w:rPr>
+        <w:t xml:space="preserve"> </w:t>
       </w:r>
       <w:bookmarkStart w:id="0" w:name="_GoBack"/>
       <w:bookmarkEnd w:id="0"/>
+      <w:r>
+        <w:rPr>
+          <w:rFonts w:ascii="Times New Roman" w:hAnsi="Times New Roman" w:cs="Times New Roman"/>
+          <w:sz w:val="28"/>
+          <w:szCs w:val="28"/>
+        </w:rPr>
+        <w:t xml:space="preserve"> </w:t>
+      </w:r>
       <w:r>
         <w:rPr>
           <w:rFonts w:ascii="Times New Roman" w:hAnsi="Times New Roman" w:cs="Times New Roman"/>

</xml_diff>